<commit_message>
add sessionid in json
</commit_message>
<xml_diff>
--- a/sessiondata.jsファイル追加の説明.docx
+++ b/sessiondata.jsファイル追加の説明.docx
@@ -5,9 +5,6 @@
     <w:p>
       <w:pPr>
         <w:pStyle w:val="a3"/>
-        <w:rPr>
-          <w:rFonts w:hint="eastAsia"/>
-        </w:rPr>
       </w:pPr>
       <w:r>
         <w:rPr>
@@ -23,11 +20,6 @@
       </w:r>
     </w:p>
     <w:p>
-      <w:pPr>
-        <w:rPr>
-          <w:rFonts w:hint="eastAsia"/>
-        </w:rPr>
-      </w:pPr>
       <w:r>
         <w:rPr>
           <w:rFonts w:hint="eastAsia"/>
@@ -55,9 +47,6 @@
           <w:numId w:val="2"/>
         </w:numPr>
         <w:ind w:leftChars="0"/>
-        <w:rPr>
-          <w:rFonts w:hint="eastAsia"/>
-        </w:rPr>
       </w:pPr>
       <w:r>
         <w:rPr>
@@ -80,9 +69,6 @@
           <w:numId w:val="1"/>
         </w:numPr>
         <w:ind w:leftChars="0"/>
-        <w:rPr>
-          <w:rFonts w:hint="eastAsia"/>
-        </w:rPr>
       </w:pPr>
       <w:r>
         <w:rPr>
@@ -94,12 +80,7 @@
     <w:p>
       <w:pPr>
         <w:ind w:firstLineChars="300" w:firstLine="630"/>
-        <w:rPr>
-          <w:rFonts w:hint="eastAsia"/>
-        </w:rPr>
-      </w:pPr>
-      <w:bookmarkStart w:id="0" w:name="_GoBack"/>
-      <w:bookmarkEnd w:id="0"/>
+      </w:pPr>
       <w:r>
         <w:rPr>
           <w:rFonts w:hint="eastAsia"/>
@@ -116,9 +97,6 @@
     <w:p>
       <w:pPr>
         <w:ind w:left="420" w:firstLineChars="100" w:firstLine="210"/>
-        <w:rPr>
-          <w:rFonts w:hint="eastAsia"/>
-        </w:rPr>
       </w:pPr>
       <w:r>
         <w:rPr>
@@ -147,9 +125,6 @@
           <w:numId w:val="1"/>
         </w:numPr>
         <w:ind w:leftChars="0"/>
-        <w:rPr>
-          <w:rFonts w:hint="eastAsia"/>
-        </w:rPr>
       </w:pPr>
       <w:r>
         <w:rPr>
@@ -173,9 +148,6 @@
     <w:p>
       <w:pPr>
         <w:ind w:firstLine="420"/>
-        <w:rPr>
-          <w:rFonts w:hint="eastAsia"/>
-        </w:rPr>
       </w:pPr>
       <w:r>
         <w:rPr>
@@ -210,18 +182,13 @@
           <w:numId w:val="1"/>
         </w:numPr>
         <w:ind w:leftChars="0"/>
-        <w:rPr>
-          <w:rFonts w:hint="eastAsia"/>
-        </w:rPr>
-      </w:pPr>
-      <w:proofErr w:type="spellStart"/>
+      </w:pPr>
       <w:r>
         <w:rPr>
           <w:rFonts w:hint="eastAsia"/>
         </w:rPr>
         <w:t>JSONArray</w:t>
       </w:r>
-      <w:proofErr w:type="spellEnd"/>
       <w:r>
         <w:rPr>
           <w:rFonts w:hint="eastAsia"/>
@@ -233,21 +200,36 @@
       <w:pPr>
         <w:ind w:firstLine="420"/>
         <w:jc w:val="left"/>
-        <w:rPr>
-          <w:rFonts w:hint="eastAsia"/>
-        </w:rPr>
       </w:pPr>
       <w:r>
         <w:t>[{i</w:t>
       </w:r>
       <w:r>
-        <w:t>d,posterid,title,author}</w:t>
-      </w:r>
-      <w:r>
-        <w:t>,...{id,posterid,title,autho</w:t>
-      </w:r>
-      <w:r>
-        <w:t>r},{id,posterid,title,author}];</w:t>
+        <w:t>d,posterid,</w:t>
+      </w:r>
+      <w:r>
+        <w:t>sessionid,</w:t>
+      </w:r>
+      <w:r>
+        <w:t>title,author}</w:t>
+      </w:r>
+      <w:r>
+        <w:t>,...</w:t>
+      </w:r>
+      <w:r>
+        <w:t>{</w:t>
+      </w:r>
+      <w:r>
+        <w:t xml:space="preserve"> </w:t>
+      </w:r>
+      <w:r>
+        <w:t>id,posterid,sessionid,title,author</w:t>
+      </w:r>
+      <w:r>
+        <w:t xml:space="preserve"> </w:t>
+      </w:r>
+      <w:r>
+        <w:t>}];</w:t>
       </w:r>
     </w:p>
     <w:p>
@@ -258,9 +240,6 @@
           <w:numId w:val="1"/>
         </w:numPr>
         <w:ind w:leftChars="0"/>
-        <w:rPr>
-          <w:rFonts w:hint="eastAsia"/>
-        </w:rPr>
       </w:pPr>
       <w:r>
         <w:rPr>
@@ -283,9 +262,6 @@
           <w:numId w:val="1"/>
         </w:numPr>
         <w:ind w:leftChars="0"/>
-        <w:rPr>
-          <w:rFonts w:hint="eastAsia"/>
-        </w:rPr>
       </w:pPr>
       <w:r>
         <w:rPr>
@@ -299,14 +275,12 @@
         </w:rPr>
         <w:t>：</w:t>
       </w:r>
-      <w:proofErr w:type="spellStart"/>
       <w:r>
         <w:rPr>
           <w:rFonts w:hint="eastAsia"/>
         </w:rPr>
         <w:t>sessiondata</w:t>
       </w:r>
-      <w:proofErr w:type="spellEnd"/>
       <w:r>
         <w:rPr>
           <w:rFonts w:hint="eastAsia"/>
@@ -323,14 +297,12 @@
         </w:numPr>
         <w:ind w:leftChars="0"/>
       </w:pPr>
-      <w:proofErr w:type="spellStart"/>
       <w:r>
         <w:rPr>
           <w:rFonts w:hint="eastAsia"/>
         </w:rPr>
         <w:t>posterid</w:t>
       </w:r>
-      <w:proofErr w:type="spellEnd"/>
       <w:r>
         <w:rPr>
           <w:rFonts w:hint="eastAsia"/>
@@ -346,9 +318,6 @@
           <w:numId w:val="1"/>
         </w:numPr>
         <w:ind w:leftChars="0"/>
-        <w:rPr>
-          <w:rFonts w:hint="eastAsia"/>
-        </w:rPr>
       </w:pPr>
       <w:r>
         <w:rPr>
@@ -389,9 +358,6 @@
           <w:numId w:val="1"/>
         </w:numPr>
         <w:ind w:leftChars="0"/>
-        <w:rPr>
-          <w:rFonts w:hint="eastAsia"/>
-        </w:rPr>
       </w:pPr>
       <w:r>
         <w:rPr>
@@ -404,6 +370,36 @@
           <w:rFonts w:hint="eastAsia"/>
         </w:rPr>
         <w:t>null</w:t>
+      </w:r>
+    </w:p>
+    <w:p>
+      <w:pPr>
+        <w:pStyle w:val="a5"/>
+        <w:numPr>
+          <w:ilvl w:val="0"/>
+          <w:numId w:val="4"/>
+        </w:numPr>
+        <w:ind w:leftChars="0"/>
+        <w:rPr>
+          <w:rFonts w:hint="eastAsia"/>
+        </w:rPr>
+      </w:pPr>
+      <w:bookmarkStart w:id="0" w:name="_GoBack"/>
+      <w:bookmarkEnd w:id="0"/>
+      <w:r>
+        <w:t>s</w:t>
+      </w:r>
+      <w:r>
+        <w:t>essionid</w:t>
+      </w:r>
+      <w:r>
+        <w:t>:</w:t>
+      </w:r>
+      <w:r>
+        <w:rPr>
+          <w:rFonts w:hint="eastAsia"/>
+        </w:rPr>
+        <w:t>セッション番号</w:t>
       </w:r>
     </w:p>
     <w:p>
@@ -414,9 +410,6 @@
           <w:numId w:val="1"/>
         </w:numPr>
         <w:ind w:leftChars="0"/>
-        <w:rPr>
-          <w:rFonts w:hint="eastAsia"/>
-        </w:rPr>
       </w:pPr>
       <w:r>
         <w:rPr>
@@ -439,9 +432,6 @@
           <w:numId w:val="1"/>
         </w:numPr>
         <w:ind w:leftChars="0"/>
-        <w:rPr>
-          <w:rFonts w:hint="eastAsia"/>
-        </w:rPr>
       </w:pPr>
       <w:r>
         <w:rPr>
@@ -597,9 +587,122 @@
     </w:lvl>
   </w:abstractNum>
   <w:abstractNum w:abstractNumId="1">
+    <w:nsid w:val="6564014C"/>
+    <w:multiLevelType w:val="hybridMultilevel"/>
+    <w:tmpl w:val="D436C3A6"/>
+    <w:lvl w:ilvl="0" w:tplc="0409000B">
+      <w:start w:val="1"/>
+      <w:numFmt w:val="bullet"/>
+      <w:lvlText w:val=""/>
+      <w:lvlJc w:val="left"/>
+      <w:pPr>
+        <w:ind w:left="840" w:hanging="420"/>
+      </w:pPr>
+      <w:rPr>
+        <w:rFonts w:ascii="Wingdings" w:hAnsi="Wingdings" w:hint="default"/>
+      </w:rPr>
+    </w:lvl>
+    <w:lvl w:ilvl="1" w:tplc="0409000B" w:tentative="1">
+      <w:start w:val="1"/>
+      <w:numFmt w:val="bullet"/>
+      <w:lvlText w:val=""/>
+      <w:lvlJc w:val="left"/>
+      <w:pPr>
+        <w:ind w:left="1260" w:hanging="420"/>
+      </w:pPr>
+      <w:rPr>
+        <w:rFonts w:ascii="Wingdings" w:hAnsi="Wingdings" w:hint="default"/>
+      </w:rPr>
+    </w:lvl>
+    <w:lvl w:ilvl="2" w:tplc="0409000D" w:tentative="1">
+      <w:start w:val="1"/>
+      <w:numFmt w:val="bullet"/>
+      <w:lvlText w:val=""/>
+      <w:lvlJc w:val="left"/>
+      <w:pPr>
+        <w:ind w:left="1680" w:hanging="420"/>
+      </w:pPr>
+      <w:rPr>
+        <w:rFonts w:ascii="Wingdings" w:hAnsi="Wingdings" w:hint="default"/>
+      </w:rPr>
+    </w:lvl>
+    <w:lvl w:ilvl="3" w:tplc="04090001" w:tentative="1">
+      <w:start w:val="1"/>
+      <w:numFmt w:val="bullet"/>
+      <w:lvlText w:val=""/>
+      <w:lvlJc w:val="left"/>
+      <w:pPr>
+        <w:ind w:left="2100" w:hanging="420"/>
+      </w:pPr>
+      <w:rPr>
+        <w:rFonts w:ascii="Wingdings" w:hAnsi="Wingdings" w:hint="default"/>
+      </w:rPr>
+    </w:lvl>
+    <w:lvl w:ilvl="4" w:tplc="0409000B" w:tentative="1">
+      <w:start w:val="1"/>
+      <w:numFmt w:val="bullet"/>
+      <w:lvlText w:val=""/>
+      <w:lvlJc w:val="left"/>
+      <w:pPr>
+        <w:ind w:left="2520" w:hanging="420"/>
+      </w:pPr>
+      <w:rPr>
+        <w:rFonts w:ascii="Wingdings" w:hAnsi="Wingdings" w:hint="default"/>
+      </w:rPr>
+    </w:lvl>
+    <w:lvl w:ilvl="5" w:tplc="0409000D" w:tentative="1">
+      <w:start w:val="1"/>
+      <w:numFmt w:val="bullet"/>
+      <w:lvlText w:val=""/>
+      <w:lvlJc w:val="left"/>
+      <w:pPr>
+        <w:ind w:left="2940" w:hanging="420"/>
+      </w:pPr>
+      <w:rPr>
+        <w:rFonts w:ascii="Wingdings" w:hAnsi="Wingdings" w:hint="default"/>
+      </w:rPr>
+    </w:lvl>
+    <w:lvl w:ilvl="6" w:tplc="04090001" w:tentative="1">
+      <w:start w:val="1"/>
+      <w:numFmt w:val="bullet"/>
+      <w:lvlText w:val=""/>
+      <w:lvlJc w:val="left"/>
+      <w:pPr>
+        <w:ind w:left="3360" w:hanging="420"/>
+      </w:pPr>
+      <w:rPr>
+        <w:rFonts w:ascii="Wingdings" w:hAnsi="Wingdings" w:hint="default"/>
+      </w:rPr>
+    </w:lvl>
+    <w:lvl w:ilvl="7" w:tplc="0409000B" w:tentative="1">
+      <w:start w:val="1"/>
+      <w:numFmt w:val="bullet"/>
+      <w:lvlText w:val=""/>
+      <w:lvlJc w:val="left"/>
+      <w:pPr>
+        <w:ind w:left="3780" w:hanging="420"/>
+      </w:pPr>
+      <w:rPr>
+        <w:rFonts w:ascii="Wingdings" w:hAnsi="Wingdings" w:hint="default"/>
+      </w:rPr>
+    </w:lvl>
+    <w:lvl w:ilvl="8" w:tplc="0409000D" w:tentative="1">
+      <w:start w:val="1"/>
+      <w:numFmt w:val="bullet"/>
+      <w:lvlText w:val=""/>
+      <w:lvlJc w:val="left"/>
+      <w:pPr>
+        <w:ind w:left="4200" w:hanging="420"/>
+      </w:pPr>
+      <w:rPr>
+        <w:rFonts w:ascii="Wingdings" w:hAnsi="Wingdings" w:hint="default"/>
+      </w:rPr>
+    </w:lvl>
+  </w:abstractNum>
+  <w:abstractNum w:abstractNumId="2">
     <w:nsid w:val="6C4E4669"/>
     <w:multiLevelType w:val="hybridMultilevel"/>
-    <w:tmpl w:val="7D105132"/>
+    <w:tmpl w:val="088AD4F8"/>
     <w:lvl w:ilvl="0" w:tplc="04090001">
       <w:start w:val="1"/>
       <w:numFmt w:val="bullet"/>
@@ -703,6 +806,119 @@
       <w:lvlJc w:val="left"/>
       <w:pPr>
         <w:ind w:left="3780" w:hanging="420"/>
+      </w:pPr>
+      <w:rPr>
+        <w:rFonts w:ascii="Wingdings" w:hAnsi="Wingdings" w:hint="default"/>
+      </w:rPr>
+    </w:lvl>
+  </w:abstractNum>
+  <w:abstractNum w:abstractNumId="3">
+    <w:nsid w:val="76196828"/>
+    <w:multiLevelType w:val="hybridMultilevel"/>
+    <w:tmpl w:val="0ABA03BE"/>
+    <w:lvl w:ilvl="0" w:tplc="0409000B">
+      <w:start w:val="1"/>
+      <w:numFmt w:val="bullet"/>
+      <w:lvlText w:val=""/>
+      <w:lvlJc w:val="left"/>
+      <w:pPr>
+        <w:ind w:left="1680" w:hanging="420"/>
+      </w:pPr>
+      <w:rPr>
+        <w:rFonts w:ascii="Wingdings" w:hAnsi="Wingdings" w:hint="default"/>
+      </w:rPr>
+    </w:lvl>
+    <w:lvl w:ilvl="1" w:tplc="0409000B" w:tentative="1">
+      <w:start w:val="1"/>
+      <w:numFmt w:val="bullet"/>
+      <w:lvlText w:val=""/>
+      <w:lvlJc w:val="left"/>
+      <w:pPr>
+        <w:ind w:left="2100" w:hanging="420"/>
+      </w:pPr>
+      <w:rPr>
+        <w:rFonts w:ascii="Wingdings" w:hAnsi="Wingdings" w:hint="default"/>
+      </w:rPr>
+    </w:lvl>
+    <w:lvl w:ilvl="2" w:tplc="0409000D" w:tentative="1">
+      <w:start w:val="1"/>
+      <w:numFmt w:val="bullet"/>
+      <w:lvlText w:val=""/>
+      <w:lvlJc w:val="left"/>
+      <w:pPr>
+        <w:ind w:left="2520" w:hanging="420"/>
+      </w:pPr>
+      <w:rPr>
+        <w:rFonts w:ascii="Wingdings" w:hAnsi="Wingdings" w:hint="default"/>
+      </w:rPr>
+    </w:lvl>
+    <w:lvl w:ilvl="3" w:tplc="04090001" w:tentative="1">
+      <w:start w:val="1"/>
+      <w:numFmt w:val="bullet"/>
+      <w:lvlText w:val=""/>
+      <w:lvlJc w:val="left"/>
+      <w:pPr>
+        <w:ind w:left="2940" w:hanging="420"/>
+      </w:pPr>
+      <w:rPr>
+        <w:rFonts w:ascii="Wingdings" w:hAnsi="Wingdings" w:hint="default"/>
+      </w:rPr>
+    </w:lvl>
+    <w:lvl w:ilvl="4" w:tplc="0409000B" w:tentative="1">
+      <w:start w:val="1"/>
+      <w:numFmt w:val="bullet"/>
+      <w:lvlText w:val=""/>
+      <w:lvlJc w:val="left"/>
+      <w:pPr>
+        <w:ind w:left="3360" w:hanging="420"/>
+      </w:pPr>
+      <w:rPr>
+        <w:rFonts w:ascii="Wingdings" w:hAnsi="Wingdings" w:hint="default"/>
+      </w:rPr>
+    </w:lvl>
+    <w:lvl w:ilvl="5" w:tplc="0409000D" w:tentative="1">
+      <w:start w:val="1"/>
+      <w:numFmt w:val="bullet"/>
+      <w:lvlText w:val=""/>
+      <w:lvlJc w:val="left"/>
+      <w:pPr>
+        <w:ind w:left="3780" w:hanging="420"/>
+      </w:pPr>
+      <w:rPr>
+        <w:rFonts w:ascii="Wingdings" w:hAnsi="Wingdings" w:hint="default"/>
+      </w:rPr>
+    </w:lvl>
+    <w:lvl w:ilvl="6" w:tplc="04090001" w:tentative="1">
+      <w:start w:val="1"/>
+      <w:numFmt w:val="bullet"/>
+      <w:lvlText w:val=""/>
+      <w:lvlJc w:val="left"/>
+      <w:pPr>
+        <w:ind w:left="4200" w:hanging="420"/>
+      </w:pPr>
+      <w:rPr>
+        <w:rFonts w:ascii="Wingdings" w:hAnsi="Wingdings" w:hint="default"/>
+      </w:rPr>
+    </w:lvl>
+    <w:lvl w:ilvl="7" w:tplc="0409000B" w:tentative="1">
+      <w:start w:val="1"/>
+      <w:numFmt w:val="bullet"/>
+      <w:lvlText w:val=""/>
+      <w:lvlJc w:val="left"/>
+      <w:pPr>
+        <w:ind w:left="4620" w:hanging="420"/>
+      </w:pPr>
+      <w:rPr>
+        <w:rFonts w:ascii="Wingdings" w:hAnsi="Wingdings" w:hint="default"/>
+      </w:rPr>
+    </w:lvl>
+    <w:lvl w:ilvl="8" w:tplc="0409000D" w:tentative="1">
+      <w:start w:val="1"/>
+      <w:numFmt w:val="bullet"/>
+      <w:lvlText w:val=""/>
+      <w:lvlJc w:val="left"/>
+      <w:pPr>
+        <w:ind w:left="5040" w:hanging="420"/>
       </w:pPr>
       <w:rPr>
         <w:rFonts w:ascii="Wingdings" w:hAnsi="Wingdings" w:hint="default"/>
@@ -710,10 +926,16 @@
     </w:lvl>
   </w:abstractNum>
   <w:num w:numId="1">
-    <w:abstractNumId w:val="1"/>
+    <w:abstractNumId w:val="2"/>
   </w:num>
   <w:num w:numId="2">
     <w:abstractNumId w:val="0"/>
+  </w:num>
+  <w:num w:numId="3">
+    <w:abstractNumId w:val="3"/>
+  </w:num>
+  <w:num w:numId="4">
+    <w:abstractNumId w:val="1"/>
   </w:num>
 </w:numbering>
 </file>

</xml_diff>